<commit_message>
Using ridge regression for rebuffing overfitting
</commit_message>
<xml_diff>
--- a/advanced sci-kit/Notes/2 Supervised Learning.docx
+++ b/advanced sci-kit/Notes/2 Supervised Learning.docx
@@ -1142,7 +1142,41 @@
           <w:sz w:val="28"/>
           <w:szCs w:val="28"/>
         </w:rPr>
-        <w:t xml:space="preserve">There are a variety of different linear models, and they different in how the weighted parameters, </w:t>
+        <w:t>There are a variety of different li</w:t>
+      </w:r>
+      <w:r>
+        <w:rPr>
+          <w:sz w:val="28"/>
+          <w:szCs w:val="28"/>
+        </w:rPr>
+        <w:t xml:space="preserve">near models, and they differ </w:t>
+      </w:r>
+      <w:r>
+        <w:rPr>
+          <w:sz w:val="28"/>
+          <w:szCs w:val="28"/>
+        </w:rPr>
+        <w:t xml:space="preserve">in </w:t>
+      </w:r>
+    </w:p>
+    <w:p>
+      <w:pPr>
+        <w:pStyle w:val="ListParagraph"/>
+        <w:numPr>
+          <w:ilvl w:val="0"/>
+          <w:numId w:val="3"/>
+        </w:numPr>
+        <w:rPr>
+          <w:sz w:val="28"/>
+          <w:szCs w:val="28"/>
+        </w:rPr>
+      </w:pPr>
+      <w:r>
+        <w:rPr>
+          <w:sz w:val="28"/>
+          <w:szCs w:val="28"/>
+        </w:rPr>
+        <w:t xml:space="preserve">how the weighted parameters, </w:t>
       </w:r>
       <w:r>
         <w:rPr>
@@ -1157,7 +1191,27 @@
           <w:sz w:val="28"/>
           <w:szCs w:val="28"/>
         </w:rPr>
-        <w:t>, are learned, and how they can be controlled in model complexity.</w:t>
+        <w:t>, are learned, and.…</w:t>
+      </w:r>
+    </w:p>
+    <w:p>
+      <w:pPr>
+        <w:pStyle w:val="ListParagraph"/>
+        <w:numPr>
+          <w:ilvl w:val="0"/>
+          <w:numId w:val="3"/>
+        </w:numPr>
+        <w:rPr>
+          <w:sz w:val="28"/>
+          <w:szCs w:val="28"/>
+        </w:rPr>
+      </w:pPr>
+      <w:r>
+        <w:rPr>
+          <w:sz w:val="28"/>
+          <w:szCs w:val="28"/>
+        </w:rPr>
+        <w:t>how they can be controlled in model complexity.</w:t>
       </w:r>
     </w:p>
     <w:p>
@@ -1196,6 +1250,465 @@
           <w:szCs w:val="28"/>
         </w:rPr>
         <w:t xml:space="preserve"> in between the hypothesis function predictions and the true results from the training set. In sklearn, there is no parameters in building LinearRegression, which also means it is not possible to control model complexity.</w:t>
+      </w:r>
+    </w:p>
+    <w:p>
+      <w:pPr>
+        <w:rPr>
+          <w:sz w:val="28"/>
+          <w:szCs w:val="28"/>
+        </w:rPr>
+      </w:pPr>
+    </w:p>
+    <w:p>
+      <w:pPr>
+        <w:rPr>
+          <w:sz w:val="28"/>
+          <w:szCs w:val="28"/>
+        </w:rPr>
+      </w:pPr>
+      <w:r>
+        <w:rPr>
+          <w:sz w:val="28"/>
+          <w:szCs w:val="28"/>
+        </w:rPr>
+        <w:t>Page 50:</w:t>
+      </w:r>
+    </w:p>
+    <w:p>
+      <w:pPr>
+        <w:rPr>
+          <w:sz w:val="28"/>
+          <w:szCs w:val="28"/>
+        </w:rPr>
+      </w:pPr>
+      <w:r>
+        <w:rPr>
+          <w:sz w:val="28"/>
+          <w:szCs w:val="28"/>
+        </w:rPr>
+        <w:t xml:space="preserve">R^2 </w:t>
+      </w:r>
+    </w:p>
+    <w:p>
+      <w:pPr>
+        <w:rPr>
+          <w:sz w:val="28"/>
+          <w:szCs w:val="28"/>
+        </w:rPr>
+      </w:pPr>
+      <w:r>
+        <w:rPr>
+          <w:sz w:val="28"/>
+          <w:szCs w:val="28"/>
+        </w:rPr>
+        <w:sym w:font="Wingdings" w:char="F0E0"/>
+      </w:r>
+      <w:r>
+        <w:rPr>
+          <w:sz w:val="28"/>
+          <w:szCs w:val="28"/>
+        </w:rPr>
+        <w:t xml:space="preserve"> How close the data is to the fitted line.</w:t>
+      </w:r>
+    </w:p>
+    <w:p>
+      <w:pPr>
+        <w:rPr>
+          <w:sz w:val="28"/>
+          <w:szCs w:val="28"/>
+        </w:rPr>
+      </w:pPr>
+    </w:p>
+    <w:p>
+      <w:pPr>
+        <w:rPr>
+          <w:sz w:val="28"/>
+          <w:szCs w:val="28"/>
+        </w:rPr>
+      </w:pPr>
+      <w:r>
+        <w:rPr>
+          <w:sz w:val="28"/>
+          <w:szCs w:val="28"/>
+        </w:rPr>
+        <w:t xml:space="preserve">Here, we notice bad accuracy even on the training set (along with the test set). That being said, we may be </w:t>
+      </w:r>
+      <w:r>
+        <w:rPr>
+          <w:i/>
+          <w:sz w:val="28"/>
+          <w:szCs w:val="28"/>
+        </w:rPr>
+        <w:t>underfitting</w:t>
+      </w:r>
+      <w:r>
+        <w:rPr>
+          <w:sz w:val="28"/>
+          <w:szCs w:val="28"/>
+        </w:rPr>
+        <w:t xml:space="preserve"> our regressor. </w:t>
+      </w:r>
+      <w:r>
+        <w:rPr>
+          <w:b/>
+          <w:sz w:val="28"/>
+          <w:szCs w:val="28"/>
+        </w:rPr>
+        <w:t>This is due to the fact that our training and test set are equally bad in accuracy.</w:t>
+      </w:r>
+      <w:r>
+        <w:rPr>
+          <w:sz w:val="28"/>
+          <w:szCs w:val="28"/>
+        </w:rPr>
+        <w:t xml:space="preserve"> In linear models with low features, it’s very hard to overfit, because that is caused by a high number of features, which leads to high variance amongst the parameters. However, when the number of features increases, we higher the chance of overfitting, and then need to take action to avoid it.</w:t>
+      </w:r>
+    </w:p>
+    <w:p>
+      <w:pPr>
+        <w:rPr>
+          <w:sz w:val="28"/>
+          <w:szCs w:val="28"/>
+        </w:rPr>
+      </w:pPr>
+    </w:p>
+    <w:p>
+      <w:pPr>
+        <w:rPr>
+          <w:sz w:val="28"/>
+          <w:szCs w:val="28"/>
+        </w:rPr>
+      </w:pPr>
+      <w:r>
+        <w:rPr>
+          <w:sz w:val="28"/>
+          <w:szCs w:val="28"/>
+        </w:rPr>
+        <w:t>Page 51:</w:t>
+      </w:r>
+    </w:p>
+    <w:p>
+      <w:pPr>
+        <w:rPr>
+          <w:sz w:val="28"/>
+          <w:szCs w:val="28"/>
+        </w:rPr>
+      </w:pPr>
+      <w:r>
+        <w:rPr>
+          <w:sz w:val="28"/>
+          <w:szCs w:val="28"/>
+        </w:rPr>
+        <w:t xml:space="preserve">The discrepancy between the training set (very high.. 90%) and the test set (very low… 60%), should automatically tell us that we are overfitting. </w:t>
+      </w:r>
+      <w:r>
+        <w:rPr>
+          <w:sz w:val="28"/>
+          <w:szCs w:val="28"/>
+        </w:rPr>
+        <w:t>Because LinearRegression() in sklearn.linear_model is a black box, in the sense that I can’t really edit the algorithm, I have no control over the model complexity. So, we need to use a regression technique or a new type of model that allows us to control complexity … effectively allowing us to make simpler models.</w:t>
+      </w:r>
+    </w:p>
+    <w:p>
+      <w:pPr>
+        <w:rPr>
+          <w:sz w:val="28"/>
+          <w:szCs w:val="28"/>
+        </w:rPr>
+      </w:pPr>
+    </w:p>
+    <w:p>
+      <w:pPr>
+        <w:rPr>
+          <w:sz w:val="28"/>
+          <w:szCs w:val="28"/>
+        </w:rPr>
+      </w:pPr>
+      <w:r>
+        <w:rPr>
+          <w:sz w:val="28"/>
+          <w:szCs w:val="28"/>
+        </w:rPr>
+        <w:t xml:space="preserve">Introducing </w:t>
+      </w:r>
+      <w:r>
+        <w:rPr>
+          <w:b/>
+          <w:sz w:val="28"/>
+          <w:szCs w:val="28"/>
+        </w:rPr>
+        <w:t>ridge regression</w:t>
+      </w:r>
+      <w:r>
+        <w:rPr>
+          <w:sz w:val="28"/>
+          <w:szCs w:val="28"/>
+        </w:rPr>
+        <w:t xml:space="preserve">, a linear model technique that allows us to fit a line through a high dimensional dataset and accommodate for overfitting. Ridge regression fits an additional constant to the resulting line that actually reduces the contribution and significance of each individual parameter, making it less likely to ovefit. We want the parameter values to be as small as possible (small slope), while still predicting well. This constraint is called </w:t>
+      </w:r>
+      <w:r>
+        <w:rPr>
+          <w:i/>
+          <w:sz w:val="28"/>
+          <w:szCs w:val="28"/>
+        </w:rPr>
+        <w:t>regularization</w:t>
+      </w:r>
+      <w:r>
+        <w:rPr>
+          <w:sz w:val="28"/>
+          <w:szCs w:val="28"/>
+        </w:rPr>
+        <w:t xml:space="preserve">. The regularization in ridge regression is called </w:t>
+      </w:r>
+      <w:r>
+        <w:rPr>
+          <w:b/>
+          <w:sz w:val="28"/>
+          <w:szCs w:val="28"/>
+        </w:rPr>
+        <w:t>L2 regularization</w:t>
+      </w:r>
+      <w:r>
+        <w:rPr>
+          <w:sz w:val="28"/>
+          <w:szCs w:val="28"/>
+        </w:rPr>
+        <w:t>.</w:t>
+      </w:r>
+    </w:p>
+    <w:p>
+      <w:pPr>
+        <w:rPr>
+          <w:sz w:val="28"/>
+          <w:szCs w:val="28"/>
+        </w:rPr>
+      </w:pPr>
+    </w:p>
+    <w:p>
+      <w:pPr>
+        <w:rPr>
+          <w:sz w:val="28"/>
+          <w:szCs w:val="28"/>
+        </w:rPr>
+      </w:pPr>
+      <w:r>
+        <w:rPr>
+          <w:sz w:val="28"/>
+          <w:szCs w:val="28"/>
+        </w:rPr>
+        <w:t xml:space="preserve">The regularization parameter is what we care about in Ridge regression. Now, this parameter is what balances trade-off between model simplicity (artificial </w:t>
+      </w:r>
+      <w:r>
+        <w:rPr>
+          <w:sz w:val="28"/>
+          <w:szCs w:val="28"/>
+        </w:rPr>
+        <w:t>increase</w:t>
+      </w:r>
+      <w:r>
+        <w:rPr>
+          <w:sz w:val="28"/>
+          <w:szCs w:val="28"/>
+        </w:rPr>
+        <w:t xml:space="preserve"> of parameters</w:t>
+      </w:r>
+      <w:r>
+        <w:rPr>
+          <w:sz w:val="28"/>
+          <w:szCs w:val="28"/>
+        </w:rPr>
+        <w:t>, but overall decrease</w:t>
+      </w:r>
+      <w:r>
+        <w:rPr>
+          <w:sz w:val="28"/>
+          <w:szCs w:val="28"/>
+        </w:rPr>
+        <w:t xml:space="preserve">), and accuracy against the training set. We didn’t choose Ridge for any other reason but the fact that it should give us more customizability. Indeed, it does. Specify the </w:t>
+      </w:r>
+      <w:r>
+        <w:rPr>
+          <w:i/>
+          <w:sz w:val="28"/>
+          <w:szCs w:val="28"/>
+        </w:rPr>
+        <w:t>alpha</w:t>
+      </w:r>
+      <w:r>
+        <w:rPr>
+          <w:sz w:val="28"/>
+          <w:szCs w:val="28"/>
+        </w:rPr>
+        <w:t xml:space="preserve"> parameter and you can control the regularization parameter.</w:t>
+      </w:r>
+    </w:p>
+    <w:p>
+      <w:pPr>
+        <w:rPr>
+          <w:sz w:val="28"/>
+          <w:szCs w:val="28"/>
+        </w:rPr>
+      </w:pPr>
+      <w:r>
+        <w:rPr>
+          <w:sz w:val="28"/>
+          <w:szCs w:val="28"/>
+        </w:rPr>
+        <w:t>The value of theta/alpha that is just right depends on the dataset. We can always try to fiddle around and see what works for us, but a good way of measuring to see if we are improving with increases/decreases in alpha is by checking the .coef_ variable. The coefficients should be decreasing when we increase alpha, and should be increasing when we decrease alpha.</w:t>
+      </w:r>
+    </w:p>
+    <w:p>
+      <w:pPr>
+        <w:rPr>
+          <w:sz w:val="28"/>
+          <w:szCs w:val="28"/>
+        </w:rPr>
+      </w:pPr>
+    </w:p>
+    <w:p>
+      <w:pPr>
+        <w:rPr>
+          <w:sz w:val="28"/>
+          <w:szCs w:val="28"/>
+        </w:rPr>
+      </w:pPr>
+      <w:r>
+        <w:rPr>
+          <w:sz w:val="28"/>
+          <w:szCs w:val="28"/>
+        </w:rPr>
+        <w:t>Page 53:</w:t>
+      </w:r>
+    </w:p>
+    <w:p>
+      <w:pPr>
+        <w:rPr>
+          <w:sz w:val="28"/>
+          <w:szCs w:val="28"/>
+        </w:rPr>
+      </w:pPr>
+    </w:p>
+    <w:p>
+      <w:pPr>
+        <w:rPr>
+          <w:sz w:val="28"/>
+          <w:szCs w:val="28"/>
+        </w:rPr>
+      </w:pPr>
+      <w:r>
+        <w:rPr>
+          <w:sz w:val="28"/>
+          <w:szCs w:val="28"/>
+        </w:rPr>
+        <w:drawing>
+          <wp:inline distT="0" distB="0" distL="0" distR="0" wp14:anchorId="52D8D68C" wp14:editId="448C073C">
+            <wp:extent cx="3834765" cy="2497514"/>
+            <wp:effectExtent l="0" t="0" r="635" b="0"/>
+            <wp:docPr id="3" name="Picture 3"/>
+            <wp:cNvGraphicFramePr>
+              <a:graphicFrameLocks xmlns:a="http://schemas.openxmlformats.org/drawingml/2006/main" noChangeAspect="1"/>
+            </wp:cNvGraphicFramePr>
+            <a:graphic xmlns:a="http://schemas.openxmlformats.org/drawingml/2006/main">
+              <a:graphicData uri="http://schemas.openxmlformats.org/drawingml/2006/picture">
+                <pic:pic xmlns:pic="http://schemas.openxmlformats.org/drawingml/2006/picture">
+                  <pic:nvPicPr>
+                    <pic:cNvPr id="1" name=""/>
+                    <pic:cNvPicPr/>
+                  </pic:nvPicPr>
+                  <pic:blipFill>
+                    <a:blip r:embed="rId7"/>
+                    <a:stretch>
+                      <a:fillRect/>
+                    </a:stretch>
+                  </pic:blipFill>
+                  <pic:spPr>
+                    <a:xfrm>
+                      <a:off x="0" y="0"/>
+                      <a:ext cx="3839632" cy="2500684"/>
+                    </a:xfrm>
+                    <a:prstGeom prst="rect">
+                      <a:avLst/>
+                    </a:prstGeom>
+                  </pic:spPr>
+                </pic:pic>
+              </a:graphicData>
+            </a:graphic>
+          </wp:inline>
+        </w:drawing>
+      </w:r>
+    </w:p>
+    <w:p>
+      <w:pPr>
+        <w:rPr>
+          <w:sz w:val="28"/>
+          <w:szCs w:val="28"/>
+        </w:rPr>
+      </w:pPr>
+      <w:r>
+        <w:rPr>
+          <w:sz w:val="28"/>
+          <w:szCs w:val="28"/>
+        </w:rPr>
+        <w:t xml:space="preserve">This diagram represents on the X axis all of the </w:t>
+      </w:r>
+      <w:r>
+        <w:rPr>
+          <w:sz w:val="28"/>
+          <w:szCs w:val="28"/>
+        </w:rPr>
+        <w:t>coefficients</w:t>
+      </w:r>
+      <w:r>
+        <w:rPr>
+          <w:sz w:val="28"/>
+          <w:szCs w:val="28"/>
+        </w:rPr>
+        <w:t xml:space="preserve"> up to </w:t>
+      </w:r>
+      <w:r>
+        <w:rPr>
+          <w:rFonts w:ascii="Arial" w:eastAsia="Times New Roman" w:hAnsi="Arial" w:cs="Arial"/>
+          <w:color w:val="545454"/>
+          <w:shd w:val="clear" w:color="auto" w:fill="FFFFFF"/>
+        </w:rPr>
+        <w:t>Θ</w:t>
+      </w:r>
+      <w:r>
+        <w:rPr>
+          <w:szCs w:val="28"/>
+        </w:rPr>
+        <w:t xml:space="preserve">100. </w:t>
+      </w:r>
+      <w:r>
+        <w:rPr>
+          <w:sz w:val="28"/>
+          <w:szCs w:val="28"/>
+        </w:rPr>
+        <w:t>We notice that those values of 10 lambda/alpha happen to have coefficients very much near 0, and on the opposite side, Linear Regression has its parameter magnitudes at much higher absolute Y values. Increasing the regularization parameter (Ridge(alpha)) leads to a model with parameters near 0 and are therefore regularized.</w:t>
+      </w:r>
+    </w:p>
+    <w:p>
+      <w:pPr>
+        <w:rPr>
+          <w:sz w:val="28"/>
+          <w:szCs w:val="28"/>
+        </w:rPr>
+      </w:pPr>
+    </w:p>
+    <w:p>
+      <w:pPr>
+        <w:rPr>
+          <w:rFonts w:ascii="Times New Roman" w:eastAsia="Times New Roman" w:hAnsi="Times New Roman" w:cs="Times New Roman"/>
+        </w:rPr>
+      </w:pPr>
+      <w:r>
+        <w:rPr>
+          <w:sz w:val="28"/>
+          <w:szCs w:val="28"/>
+        </w:rPr>
+        <w:t>Left off on “Another way” on bottom of 53</w:t>
       </w:r>
       <w:bookmarkStart w:id="0" w:name="_GoBack"/>
       <w:bookmarkEnd w:id="0"/>
@@ -1326,6 +1839,95 @@
     </w:lvl>
   </w:abstractNum>
   <w:abstractNum w:abstractNumId="1">
+    <w:nsid w:val="524E5283"/>
+    <w:multiLevelType w:val="hybridMultilevel"/>
+    <w:tmpl w:val="332C899A"/>
+    <w:lvl w:ilvl="0" w:tplc="04090011">
+      <w:start w:val="1"/>
+      <w:numFmt w:val="decimal"/>
+      <w:lvlText w:val="%1)"/>
+      <w:lvlJc w:val="left"/>
+      <w:pPr>
+        <w:ind w:left="720" w:hanging="360"/>
+      </w:pPr>
+      <w:rPr>
+        <w:rFonts w:hint="default"/>
+      </w:rPr>
+    </w:lvl>
+    <w:lvl w:ilvl="1" w:tplc="04090019" w:tentative="1">
+      <w:start w:val="1"/>
+      <w:numFmt w:val="lowerLetter"/>
+      <w:lvlText w:val="%2."/>
+      <w:lvlJc w:val="left"/>
+      <w:pPr>
+        <w:ind w:left="1440" w:hanging="360"/>
+      </w:pPr>
+    </w:lvl>
+    <w:lvl w:ilvl="2" w:tplc="0409001B" w:tentative="1">
+      <w:start w:val="1"/>
+      <w:numFmt w:val="lowerRoman"/>
+      <w:lvlText w:val="%3."/>
+      <w:lvlJc w:val="right"/>
+      <w:pPr>
+        <w:ind w:left="2160" w:hanging="180"/>
+      </w:pPr>
+    </w:lvl>
+    <w:lvl w:ilvl="3" w:tplc="0409000F" w:tentative="1">
+      <w:start w:val="1"/>
+      <w:numFmt w:val="decimal"/>
+      <w:lvlText w:val="%4."/>
+      <w:lvlJc w:val="left"/>
+      <w:pPr>
+        <w:ind w:left="2880" w:hanging="360"/>
+      </w:pPr>
+    </w:lvl>
+    <w:lvl w:ilvl="4" w:tplc="04090019" w:tentative="1">
+      <w:start w:val="1"/>
+      <w:numFmt w:val="lowerLetter"/>
+      <w:lvlText w:val="%5."/>
+      <w:lvlJc w:val="left"/>
+      <w:pPr>
+        <w:ind w:left="3600" w:hanging="360"/>
+      </w:pPr>
+    </w:lvl>
+    <w:lvl w:ilvl="5" w:tplc="0409001B" w:tentative="1">
+      <w:start w:val="1"/>
+      <w:numFmt w:val="lowerRoman"/>
+      <w:lvlText w:val="%6."/>
+      <w:lvlJc w:val="right"/>
+      <w:pPr>
+        <w:ind w:left="4320" w:hanging="180"/>
+      </w:pPr>
+    </w:lvl>
+    <w:lvl w:ilvl="6" w:tplc="0409000F" w:tentative="1">
+      <w:start w:val="1"/>
+      <w:numFmt w:val="decimal"/>
+      <w:lvlText w:val="%7."/>
+      <w:lvlJc w:val="left"/>
+      <w:pPr>
+        <w:ind w:left="5040" w:hanging="360"/>
+      </w:pPr>
+    </w:lvl>
+    <w:lvl w:ilvl="7" w:tplc="04090019" w:tentative="1">
+      <w:start w:val="1"/>
+      <w:numFmt w:val="lowerLetter"/>
+      <w:lvlText w:val="%8."/>
+      <w:lvlJc w:val="left"/>
+      <w:pPr>
+        <w:ind w:left="5760" w:hanging="360"/>
+      </w:pPr>
+    </w:lvl>
+    <w:lvl w:ilvl="8" w:tplc="0409001B" w:tentative="1">
+      <w:start w:val="1"/>
+      <w:numFmt w:val="lowerRoman"/>
+      <w:lvlText w:val="%9."/>
+      <w:lvlJc w:val="right"/>
+      <w:pPr>
+        <w:ind w:left="6480" w:hanging="180"/>
+      </w:pPr>
+    </w:lvl>
+  </w:abstractNum>
+  <w:abstractNum w:abstractNumId="2">
     <w:nsid w:val="69E67CED"/>
     <w:multiLevelType w:val="hybridMultilevel"/>
     <w:tmpl w:val="AC2E16C4"/>
@@ -1442,6 +2044,9 @@
     <w:abstractNumId w:val="0"/>
   </w:num>
   <w:num w:numId="2">
+    <w:abstractNumId w:val="2"/>
+  </w:num>
+  <w:num w:numId="3">
     <w:abstractNumId w:val="1"/>
   </w:num>
 </w:numbering>

</xml_diff>